<commit_message>
Begin with RMD file
</commit_message>
<xml_diff>
--- a/presentation/Inspiration.docx
+++ b/presentation/Inspiration.docx
@@ -7,8 +7,13 @@
         <w:pStyle w:val="berschrift1"/>
       </w:pPr>
       <w:r>
-        <w:t>Bivariate Distributions</w:t>
-      </w:r>
+        <w:t xml:space="preserve">Bivariate </w:t>
+      </w:r>
+      <w:proofErr w:type="spellStart"/>
+      <w:r>
+        <w:t>Distributions</w:t>
+      </w:r>
+      <w:proofErr w:type="spellEnd"/>
     </w:p>
     <w:p>
       <w:pPr>
@@ -19,7 +24,21 @@
           <w:rPr>
             <w:rStyle w:val="Hyperlink"/>
           </w:rPr>
-          <w:t>Link</w:t>
+          <w:t>L</w:t>
+        </w:r>
+        <w:bookmarkStart w:id="0" w:name="_GoBack"/>
+        <w:bookmarkEnd w:id="0"/>
+        <w:r>
+          <w:rPr>
+            <w:rStyle w:val="Hyperlink"/>
+          </w:rPr>
+          <w:t>i</w:t>
+        </w:r>
+        <w:r>
+          <w:rPr>
+            <w:rStyle w:val="Hyperlink"/>
+          </w:rPr>
+          <w:t>nk</w:t>
         </w:r>
       </w:hyperlink>
     </w:p>
@@ -93,6 +112,7 @@
           <w:lang w:val="en-GB" w:eastAsia="en-GB"/>
         </w:rPr>
       </w:pPr>
+      <w:proofErr w:type="spellStart"/>
       <w:proofErr w:type="gramStart"/>
       <w:r>
         <w:rPr>
@@ -101,7 +121,17 @@
           <w:szCs w:val="20"/>
           <w:lang w:val="en-GB" w:eastAsia="en-GB"/>
         </w:rPr>
-        <w:t>ggplot(</w:t>
+        <w:t>ggplot</w:t>
+      </w:r>
+      <w:proofErr w:type="spellEnd"/>
+      <w:r>
+        <w:rPr>
+          <w:rFonts w:ascii="Courier New" w:eastAsia="Times New Roman" w:hAnsi="Courier New" w:cs="Courier New"/>
+          <w:sz w:val="20"/>
+          <w:szCs w:val="20"/>
+          <w:lang w:val="en-GB" w:eastAsia="en-GB"/>
+        </w:rPr>
+        <w:t>(</w:t>
       </w:r>
       <w:proofErr w:type="gramEnd"/>
       <w:r>
@@ -111,7 +141,47 @@
           <w:szCs w:val="20"/>
           <w:lang w:val="en-GB" w:eastAsia="en-GB"/>
         </w:rPr>
-        <w:t xml:space="preserve">mpg, aes(x=class, y=drv)) + </w:t>
+        <w:t xml:space="preserve">mpg, </w:t>
+      </w:r>
+      <w:proofErr w:type="spellStart"/>
+      <w:r>
+        <w:rPr>
+          <w:rFonts w:ascii="Courier New" w:eastAsia="Times New Roman" w:hAnsi="Courier New" w:cs="Courier New"/>
+          <w:sz w:val="20"/>
+          <w:szCs w:val="20"/>
+          <w:lang w:val="en-GB" w:eastAsia="en-GB"/>
+        </w:rPr>
+        <w:t>aes</w:t>
+      </w:r>
+      <w:proofErr w:type="spellEnd"/>
+      <w:r>
+        <w:rPr>
+          <w:rFonts w:ascii="Courier New" w:eastAsia="Times New Roman" w:hAnsi="Courier New" w:cs="Courier New"/>
+          <w:sz w:val="20"/>
+          <w:szCs w:val="20"/>
+          <w:lang w:val="en-GB" w:eastAsia="en-GB"/>
+        </w:rPr>
+        <w:t>(x=class, y=</w:t>
+      </w:r>
+      <w:proofErr w:type="spellStart"/>
+      <w:r>
+        <w:rPr>
+          <w:rFonts w:ascii="Courier New" w:eastAsia="Times New Roman" w:hAnsi="Courier New" w:cs="Courier New"/>
+          <w:sz w:val="20"/>
+          <w:szCs w:val="20"/>
+          <w:lang w:val="en-GB" w:eastAsia="en-GB"/>
+        </w:rPr>
+        <w:t>drv</w:t>
+      </w:r>
+      <w:proofErr w:type="spellEnd"/>
+      <w:r>
+        <w:rPr>
+          <w:rFonts w:ascii="Courier New" w:eastAsia="Times New Roman" w:hAnsi="Courier New" w:cs="Courier New"/>
+          <w:sz w:val="20"/>
+          <w:szCs w:val="20"/>
+          <w:lang w:val="en-GB" w:eastAsia="en-GB"/>
+        </w:rPr>
+        <w:t xml:space="preserve">)) + </w:t>
       </w:r>
     </w:p>
     <w:p>
@@ -149,7 +219,47 @@
           <w:szCs w:val="20"/>
           <w:lang w:val="en-GB" w:eastAsia="en-GB"/>
         </w:rPr>
-        <w:t xml:space="preserve">  geom_count(aes(size</w:t>
+        <w:t xml:space="preserve">  </w:t>
+      </w:r>
+      <w:proofErr w:type="spellStart"/>
+      <w:r>
+        <w:rPr>
+          <w:rFonts w:ascii="Courier New" w:eastAsia="Times New Roman" w:hAnsi="Courier New" w:cs="Courier New"/>
+          <w:sz w:val="20"/>
+          <w:szCs w:val="20"/>
+          <w:lang w:val="en-GB" w:eastAsia="en-GB"/>
+        </w:rPr>
+        <w:t>geom_count</w:t>
+      </w:r>
+      <w:proofErr w:type="spellEnd"/>
+      <w:r>
+        <w:rPr>
+          <w:rFonts w:ascii="Courier New" w:eastAsia="Times New Roman" w:hAnsi="Courier New" w:cs="Courier New"/>
+          <w:sz w:val="20"/>
+          <w:szCs w:val="20"/>
+          <w:lang w:val="en-GB" w:eastAsia="en-GB"/>
+        </w:rPr>
+        <w:t>(</w:t>
+      </w:r>
+      <w:proofErr w:type="spellStart"/>
+      <w:r>
+        <w:rPr>
+          <w:rFonts w:ascii="Courier New" w:eastAsia="Times New Roman" w:hAnsi="Courier New" w:cs="Courier New"/>
+          <w:sz w:val="20"/>
+          <w:szCs w:val="20"/>
+          <w:lang w:val="en-GB" w:eastAsia="en-GB"/>
+        </w:rPr>
+        <w:t>aes</w:t>
+      </w:r>
+      <w:proofErr w:type="spellEnd"/>
+      <w:r>
+        <w:rPr>
+          <w:rFonts w:ascii="Courier New" w:eastAsia="Times New Roman" w:hAnsi="Courier New" w:cs="Courier New"/>
+          <w:sz w:val="20"/>
+          <w:szCs w:val="20"/>
+          <w:lang w:val="en-GB" w:eastAsia="en-GB"/>
+        </w:rPr>
+        <w:t>(size</w:t>
       </w:r>
       <w:proofErr w:type="gramStart"/>
       <w:r>
@@ -169,7 +279,27 @@
           <w:szCs w:val="20"/>
           <w:lang w:val="en-GB" w:eastAsia="en-GB"/>
         </w:rPr>
-        <w:t>prop..), colour="lightgrey") +</w:t>
+        <w:t>prop..), colour="</w:t>
+      </w:r>
+      <w:proofErr w:type="spellStart"/>
+      <w:r>
+        <w:rPr>
+          <w:rFonts w:ascii="Courier New" w:eastAsia="Times New Roman" w:hAnsi="Courier New" w:cs="Courier New"/>
+          <w:sz w:val="20"/>
+          <w:szCs w:val="20"/>
+          <w:lang w:val="en-GB" w:eastAsia="en-GB"/>
+        </w:rPr>
+        <w:t>lightgrey</w:t>
+      </w:r>
+      <w:proofErr w:type="spellEnd"/>
+      <w:r>
+        <w:rPr>
+          <w:rFonts w:ascii="Courier New" w:eastAsia="Times New Roman" w:hAnsi="Courier New" w:cs="Courier New"/>
+          <w:sz w:val="20"/>
+          <w:szCs w:val="20"/>
+          <w:lang w:val="en-GB" w:eastAsia="en-GB"/>
+        </w:rPr>
+        <w:t>") +</w:t>
       </w:r>
     </w:p>
     <w:p>
@@ -207,7 +337,17 @@
           <w:szCs w:val="20"/>
           <w:lang w:val="en-GB" w:eastAsia="en-GB"/>
         </w:rPr>
-        <w:t xml:space="preserve">  geom_</w:t>
+        <w:t xml:space="preserve">  </w:t>
+      </w:r>
+      <w:proofErr w:type="spellStart"/>
+      <w:r>
+        <w:rPr>
+          <w:rFonts w:ascii="Courier New" w:eastAsia="Times New Roman" w:hAnsi="Courier New" w:cs="Courier New"/>
+          <w:sz w:val="20"/>
+          <w:szCs w:val="20"/>
+          <w:lang w:val="en-GB" w:eastAsia="en-GB"/>
+        </w:rPr>
+        <w:t>geom_</w:t>
       </w:r>
       <w:proofErr w:type="gramStart"/>
       <w:r>
@@ -217,8 +357,19 @@
           <w:szCs w:val="20"/>
           <w:lang w:val="en-GB" w:eastAsia="en-GB"/>
         </w:rPr>
-        <w:t>count(</w:t>
-      </w:r>
+        <w:t>count</w:t>
+      </w:r>
+      <w:proofErr w:type="spellEnd"/>
+      <w:r>
+        <w:rPr>
+          <w:rFonts w:ascii="Courier New" w:eastAsia="Times New Roman" w:hAnsi="Courier New" w:cs="Courier New"/>
+          <w:sz w:val="20"/>
+          <w:szCs w:val="20"/>
+          <w:lang w:val="en-GB" w:eastAsia="en-GB"/>
+        </w:rPr>
+        <w:t>(</w:t>
+      </w:r>
+      <w:proofErr w:type="spellStart"/>
       <w:proofErr w:type="gramEnd"/>
       <w:r>
         <w:rPr>
@@ -227,7 +378,37 @@
           <w:szCs w:val="20"/>
           <w:lang w:val="en-GB" w:eastAsia="en-GB"/>
         </w:rPr>
-        <w:t>aes(size=..prop.., group=class), colour="cornflowerblue")  +</w:t>
+        <w:t>aes</w:t>
+      </w:r>
+      <w:proofErr w:type="spellEnd"/>
+      <w:r>
+        <w:rPr>
+          <w:rFonts w:ascii="Courier New" w:eastAsia="Times New Roman" w:hAnsi="Courier New" w:cs="Courier New"/>
+          <w:sz w:val="20"/>
+          <w:szCs w:val="20"/>
+          <w:lang w:val="en-GB" w:eastAsia="en-GB"/>
+        </w:rPr>
+        <w:t>(size=..prop.., group=class), colour="</w:t>
+      </w:r>
+      <w:proofErr w:type="spellStart"/>
+      <w:r>
+        <w:rPr>
+          <w:rFonts w:ascii="Courier New" w:eastAsia="Times New Roman" w:hAnsi="Courier New" w:cs="Courier New"/>
+          <w:sz w:val="20"/>
+          <w:szCs w:val="20"/>
+          <w:lang w:val="en-GB" w:eastAsia="en-GB"/>
+        </w:rPr>
+        <w:t>cornflowerblue</w:t>
+      </w:r>
+      <w:proofErr w:type="spellEnd"/>
+      <w:r>
+        <w:rPr>
+          <w:rFonts w:ascii="Courier New" w:eastAsia="Times New Roman" w:hAnsi="Courier New" w:cs="Courier New"/>
+          <w:sz w:val="20"/>
+          <w:szCs w:val="20"/>
+          <w:lang w:val="en-GB" w:eastAsia="en-GB"/>
+        </w:rPr>
+        <w:t>")  +</w:t>
       </w:r>
     </w:p>
     <w:p>
@@ -265,7 +446,17 @@
           <w:szCs w:val="20"/>
           <w:lang w:val="en-GB" w:eastAsia="en-GB"/>
         </w:rPr>
-        <w:t xml:space="preserve">  scale_</w:t>
+        <w:t xml:space="preserve">  </w:t>
+      </w:r>
+      <w:proofErr w:type="spellStart"/>
+      <w:r>
+        <w:rPr>
+          <w:rFonts w:ascii="Courier New" w:eastAsia="Times New Roman" w:hAnsi="Courier New" w:cs="Courier New"/>
+          <w:sz w:val="20"/>
+          <w:szCs w:val="20"/>
+          <w:lang w:val="en-GB" w:eastAsia="en-GB"/>
+        </w:rPr>
+        <w:t>scale_</w:t>
       </w:r>
       <w:proofErr w:type="gramStart"/>
       <w:r>
@@ -275,7 +466,17 @@
           <w:szCs w:val="20"/>
           <w:lang w:val="en-GB" w:eastAsia="en-GB"/>
         </w:rPr>
-        <w:t>size(</w:t>
+        <w:t>size</w:t>
+      </w:r>
+      <w:proofErr w:type="spellEnd"/>
+      <w:r>
+        <w:rPr>
+          <w:rFonts w:ascii="Courier New" w:eastAsia="Times New Roman" w:hAnsi="Courier New" w:cs="Courier New"/>
+          <w:sz w:val="20"/>
+          <w:szCs w:val="20"/>
+          <w:lang w:val="en-GB" w:eastAsia="en-GB"/>
+        </w:rPr>
+        <w:t>(</w:t>
       </w:r>
       <w:proofErr w:type="gramEnd"/>
       <w:r>
@@ -285,7 +486,27 @@
           <w:szCs w:val="20"/>
           <w:lang w:val="en-GB" w:eastAsia="en-GB"/>
         </w:rPr>
-        <w:t>range = c(0,10), breaks=seq(0,1,by=0.2)) +</w:t>
+        <w:t>range = c(0,10), breaks=</w:t>
+      </w:r>
+      <w:proofErr w:type="spellStart"/>
+      <w:r>
+        <w:rPr>
+          <w:rFonts w:ascii="Courier New" w:eastAsia="Times New Roman" w:hAnsi="Courier New" w:cs="Courier New"/>
+          <w:sz w:val="20"/>
+          <w:szCs w:val="20"/>
+          <w:lang w:val="en-GB" w:eastAsia="en-GB"/>
+        </w:rPr>
+        <w:t>seq</w:t>
+      </w:r>
+      <w:proofErr w:type="spellEnd"/>
+      <w:r>
+        <w:rPr>
+          <w:rFonts w:ascii="Courier New" w:eastAsia="Times New Roman" w:hAnsi="Courier New" w:cs="Courier New"/>
+          <w:sz w:val="20"/>
+          <w:szCs w:val="20"/>
+          <w:lang w:val="en-GB" w:eastAsia="en-GB"/>
+        </w:rPr>
+        <w:t>(0,1,by=0.2)) +</w:t>
       </w:r>
     </w:p>
     <w:p>
@@ -323,7 +544,27 @@
           <w:szCs w:val="20"/>
           <w:lang w:val="en-GB" w:eastAsia="en-GB"/>
         </w:rPr>
-        <w:t xml:space="preserve">  coord_fixed() +</w:t>
+        <w:t xml:space="preserve">  </w:t>
+      </w:r>
+      <w:proofErr w:type="spellStart"/>
+      <w:r>
+        <w:rPr>
+          <w:rFonts w:ascii="Courier New" w:eastAsia="Times New Roman" w:hAnsi="Courier New" w:cs="Courier New"/>
+          <w:sz w:val="20"/>
+          <w:szCs w:val="20"/>
+          <w:lang w:val="en-GB" w:eastAsia="en-GB"/>
+        </w:rPr>
+        <w:t>coord_fixed</w:t>
+      </w:r>
+      <w:proofErr w:type="spellEnd"/>
+      <w:r>
+        <w:rPr>
+          <w:rFonts w:ascii="Courier New" w:eastAsia="Times New Roman" w:hAnsi="Courier New" w:cs="Courier New"/>
+          <w:sz w:val="20"/>
+          <w:szCs w:val="20"/>
+          <w:lang w:val="en-GB" w:eastAsia="en-GB"/>
+        </w:rPr>
+        <w:t>() +</w:t>
       </w:r>
     </w:p>
     <w:p>
@@ -361,7 +602,27 @@
           <w:szCs w:val="20"/>
           <w:lang w:val="en-GB" w:eastAsia="en-GB"/>
         </w:rPr>
-        <w:t xml:space="preserve">  theme_minimal()</w:t>
+        <w:t xml:space="preserve">  </w:t>
+      </w:r>
+      <w:proofErr w:type="spellStart"/>
+      <w:r>
+        <w:rPr>
+          <w:rFonts w:ascii="Courier New" w:eastAsia="Times New Roman" w:hAnsi="Courier New" w:cs="Courier New"/>
+          <w:sz w:val="20"/>
+          <w:szCs w:val="20"/>
+          <w:lang w:val="en-GB" w:eastAsia="en-GB"/>
+        </w:rPr>
+        <w:t>theme_minimal</w:t>
+      </w:r>
+      <w:proofErr w:type="spellEnd"/>
+      <w:r>
+        <w:rPr>
+          <w:rFonts w:ascii="Courier New" w:eastAsia="Times New Roman" w:hAnsi="Courier New" w:cs="Courier New"/>
+          <w:sz w:val="20"/>
+          <w:szCs w:val="20"/>
+          <w:lang w:val="en-GB" w:eastAsia="en-GB"/>
+        </w:rPr>
+        <w:t>()</w:t>
       </w:r>
     </w:p>
     <w:p/>
@@ -409,17 +670,32 @@
     </w:p>
     <w:p>
       <w:r>
-        <w:t>As 3D representation</w:t>
-      </w:r>
+        <w:t xml:space="preserve">As 3D </w:t>
+      </w:r>
+      <w:proofErr w:type="spellStart"/>
+      <w:r>
+        <w:t>representation</w:t>
+      </w:r>
+      <w:proofErr w:type="spellEnd"/>
     </w:p>
     <w:p/>
     <w:p>
       <w:pPr>
         <w:pStyle w:val="berschrift1"/>
       </w:pPr>
-      <w:r>
-        <w:t>Conditional Distributions</w:t>
-      </w:r>
+      <w:proofErr w:type="spellStart"/>
+      <w:r>
+        <w:t>Conditional</w:t>
+      </w:r>
+      <w:proofErr w:type="spellEnd"/>
+      <w:r>
+        <w:t xml:space="preserve"> </w:t>
+      </w:r>
+      <w:proofErr w:type="spellStart"/>
+      <w:r>
+        <w:t>Distributions</w:t>
+      </w:r>
+      <w:proofErr w:type="spellEnd"/>
     </w:p>
     <w:p>
       <w:r>
@@ -470,12 +746,14 @@
           <w:rStyle w:val="HTMLCode"/>
         </w:rPr>
       </w:pPr>
+      <w:proofErr w:type="spellStart"/>
       <w:r>
         <w:rPr>
           <w:rStyle w:val="kw"/>
         </w:rPr>
         <w:t>ggplot</w:t>
       </w:r>
+      <w:proofErr w:type="spellEnd"/>
       <w:r>
         <w:rPr>
           <w:rStyle w:val="HTMLCode"/>
@@ -506,12 +784,14 @@
         </w:rPr>
         <w:t xml:space="preserve">,], </w:t>
       </w:r>
+      <w:proofErr w:type="spellStart"/>
       <w:r>
         <w:rPr>
           <w:rStyle w:val="kw"/>
         </w:rPr>
         <w:t>aes</w:t>
       </w:r>
+      <w:proofErr w:type="spellEnd"/>
       <w:r>
         <w:rPr>
           <w:rStyle w:val="HTMLCode"/>
@@ -528,7 +808,21 @@
         <w:rPr>
           <w:rStyle w:val="HTMLCode"/>
         </w:rPr>
-        <w:t xml:space="preserve"> Fsize, </w:t>
+        <w:t xml:space="preserve"> </w:t>
+      </w:r>
+      <w:proofErr w:type="spellStart"/>
+      <w:r>
+        <w:rPr>
+          <w:rStyle w:val="HTMLCode"/>
+        </w:rPr>
+        <w:t>Fsize</w:t>
+      </w:r>
+      <w:proofErr w:type="spellEnd"/>
+      <w:r>
+        <w:rPr>
+          <w:rStyle w:val="HTMLCode"/>
+        </w:rPr>
+        <w:t xml:space="preserve">, </w:t>
       </w:r>
       <w:r>
         <w:rPr>
@@ -574,12 +868,14 @@
         </w:rPr>
         <w:t xml:space="preserve">  </w:t>
       </w:r>
+      <w:proofErr w:type="spellStart"/>
       <w:r>
         <w:rPr>
           <w:rStyle w:val="kw"/>
         </w:rPr>
         <w:t>geom_bar</w:t>
       </w:r>
+      <w:proofErr w:type="spellEnd"/>
       <w:r>
         <w:rPr>
           <w:rStyle w:val="HTMLCode"/>
@@ -642,12 +938,14 @@
         </w:rPr>
         <w:t xml:space="preserve">  </w:t>
       </w:r>
+      <w:proofErr w:type="spellStart"/>
       <w:r>
         <w:rPr>
           <w:rStyle w:val="kw"/>
         </w:rPr>
         <w:t>scale_x_continuous</w:t>
       </w:r>
+      <w:proofErr w:type="spellEnd"/>
       <w:r>
         <w:rPr>
           <w:rStyle w:val="HTMLCode"/>
@@ -769,12 +1067,14 @@
         </w:rPr>
         <w:t xml:space="preserve">  </w:t>
       </w:r>
+      <w:proofErr w:type="spellStart"/>
       <w:r>
         <w:rPr>
           <w:rStyle w:val="kw"/>
         </w:rPr>
         <w:t>theme_few</w:t>
       </w:r>
+      <w:proofErr w:type="spellEnd"/>
       <w:r>
         <w:rPr>
           <w:rStyle w:val="HTMLCode"/>
@@ -799,8 +1099,16 @@
         <w:rPr>
           <w:lang w:val="en-GB"/>
         </w:rPr>
-        <w:t>Organizing Rmd</w:t>
-      </w:r>
+        <w:t xml:space="preserve">Organizing </w:t>
+      </w:r>
+      <w:proofErr w:type="spellStart"/>
+      <w:r>
+        <w:rPr>
+          <w:lang w:val="en-GB"/>
+        </w:rPr>
+        <w:t>Rmd</w:t>
+      </w:r>
+      <w:proofErr w:type="spellEnd"/>
     </w:p>
     <w:p>
       <w:pPr>
@@ -1028,8 +1336,75 @@
           </wp:inline>
         </w:drawing>
       </w:r>
-      <w:bookmarkStart w:id="0" w:name="_GoBack"/>
-      <w:bookmarkEnd w:id="0"/>
+    </w:p>
+    <w:p>
+      <w:pPr>
+        <w:rPr>
+          <w:lang w:val="en-GB"/>
+        </w:rPr>
+      </w:pPr>
+    </w:p>
+    <w:p>
+      <w:pPr>
+        <w:rPr>
+          <w:lang w:val="en-GB"/>
+        </w:rPr>
+      </w:pPr>
+    </w:p>
+    <w:p>
+      <w:pPr>
+        <w:rPr>
+          <w:lang w:val="en-GB"/>
+        </w:rPr>
+      </w:pPr>
+    </w:p>
+    <w:p>
+      <w:pPr>
+        <w:rPr>
+          <w:lang w:val="en-GB"/>
+        </w:rPr>
+      </w:pPr>
+      <w:r>
+        <w:rPr>
+          <w:noProof/>
+        </w:rPr>
+        <w:lastRenderedPageBreak/>
+        <w:drawing>
+          <wp:inline distT="0" distB="0" distL="0" distR="0" wp14:anchorId="06CB822F" wp14:editId="12701A7C">
+            <wp:extent cx="5760720" cy="3886835"/>
+            <wp:effectExtent l="0" t="0" r="0" b="0"/>
+            <wp:docPr id="7" name="Grafik 7"/>
+            <wp:cNvGraphicFramePr>
+              <a:graphicFrameLocks xmlns:a="http://schemas.openxmlformats.org/drawingml/2006/main" noChangeAspect="1"/>
+            </wp:cNvGraphicFramePr>
+            <a:graphic xmlns:a="http://schemas.openxmlformats.org/drawingml/2006/main">
+              <a:graphicData uri="http://schemas.openxmlformats.org/drawingml/2006/picture">
+                <pic:pic xmlns:pic="http://schemas.openxmlformats.org/drawingml/2006/picture">
+                  <pic:nvPicPr>
+                    <pic:cNvPr id="1" name=""/>
+                    <pic:cNvPicPr/>
+                  </pic:nvPicPr>
+                  <pic:blipFill>
+                    <a:blip r:embed="rId12"/>
+                    <a:stretch>
+                      <a:fillRect/>
+                    </a:stretch>
+                  </pic:blipFill>
+                  <pic:spPr>
+                    <a:xfrm>
+                      <a:off x="0" y="0"/>
+                      <a:ext cx="5760720" cy="3886835"/>
+                    </a:xfrm>
+                    <a:prstGeom prst="rect">
+                      <a:avLst/>
+                    </a:prstGeom>
+                  </pic:spPr>
+                </pic:pic>
+              </a:graphicData>
+            </a:graphic>
+          </wp:inline>
+        </w:drawing>
+      </w:r>
     </w:p>
     <w:sectPr>
       <w:pgSz w:w="11906" w:h="16838"/>
@@ -1630,6 +2005,36 @@
       <w:szCs w:val="32"/>
     </w:rPr>
   </w:style>
+  <w:style w:type="paragraph" w:styleId="Sprechblasentext">
+    <w:name w:val="Balloon Text"/>
+    <w:basedOn w:val="Standard"/>
+    <w:link w:val="SprechblasentextZchn"/>
+    <w:uiPriority w:val="99"/>
+    <w:semiHidden/>
+    <w:unhideWhenUsed/>
+    <w:rsid w:val="00F534C4"/>
+    <w:pPr>
+      <w:spacing w:after="0" w:line="240" w:lineRule="auto"/>
+    </w:pPr>
+    <w:rPr>
+      <w:rFonts w:ascii="Segoe UI" w:hAnsi="Segoe UI" w:cs="Segoe UI"/>
+      <w:sz w:val="18"/>
+      <w:szCs w:val="18"/>
+    </w:rPr>
+  </w:style>
+  <w:style w:type="character" w:customStyle="1" w:styleId="SprechblasentextZchn">
+    <w:name w:val="Sprechblasentext Zchn"/>
+    <w:basedOn w:val="Absatz-Standardschriftart"/>
+    <w:link w:val="Sprechblasentext"/>
+    <w:uiPriority w:val="99"/>
+    <w:semiHidden/>
+    <w:rsid w:val="00F534C4"/>
+    <w:rPr>
+      <w:rFonts w:ascii="Segoe UI" w:hAnsi="Segoe UI" w:cs="Segoe UI"/>
+      <w:sz w:val="18"/>
+      <w:szCs w:val="18"/>
+    </w:rPr>
+  </w:style>
 </w:styles>
 </file>
 

</xml_diff>